<commit_message>
Corrección completa de contrato
Creación generacion cronograma
</commit_message>
<xml_diff>
--- a/Tesis-SG-Backend/Backend_CrmSG/Plantillas/PlantillaContratoTESIS.docx
+++ b/Tesis-SG-Backend/Backend_CrmSG/Plantillas/PlantillaContratoTESIS.docx
@@ -2009,7 +2009,6 @@
           <w:szCs w:val="16"/>
           <w:lang w:val="es-EC"/>
         </w:rPr>
-        <w:lastRenderedPageBreak/>
         <w:t>CLÁUSULA CUARTA. -</w:t>
       </w:r>
       <w:r>
@@ -2463,6 +2462,7 @@
           <w:szCs w:val="16"/>
           <w:lang w:val="es-EC"/>
         </w:rPr>
+        <w:lastRenderedPageBreak/>
         <w:t>“El MUTUANTE”</w:t>
       </w:r>
       <w:r>
@@ -3612,7 +3612,7 @@
         <w:tblLook w:val="04A0" w:firstRow="1" w:lastRow="0" w:firstColumn="1" w:lastColumn="0" w:noHBand="0" w:noVBand="1"/>
       </w:tblPr>
       <w:tblGrid>
-        <w:gridCol w:w="8494"/>
+        <w:gridCol w:w="8530"/>
       </w:tblGrid>
       <w:tr>
         <w:trPr>
@@ -3646,6 +3646,7 @@
                 <w:rFonts w:ascii="Consolas" w:hAnsi="Consolas"/>
                 <w:sz w:val="16"/>
                 <w:szCs w:val="16"/>
+                <w:u w:val="single"/>
               </w:rPr>
             </w:pPr>
             <w:bookmarkStart w:id="14" w:name="_Hlk142216482"/>
@@ -3657,9 +3658,9 @@
                 <w:color w:val="000000"/>
                 <w:sz w:val="16"/>
                 <w:szCs w:val="16"/>
+                <w:u w:val="single"/>
                 <w:lang w:val="es-EC"/>
               </w:rPr>
-              <w:lastRenderedPageBreak/>
               <w:t>DATOS DE BENEFICIARIOS</w:t>
             </w:r>
           </w:p>
@@ -3695,6 +3696,7 @@
                 <w:rFonts w:ascii="Consolas" w:hAnsi="Consolas"/>
                 <w:sz w:val="16"/>
                 <w:szCs w:val="16"/>
+                <w:u w:val="single"/>
               </w:rPr>
             </w:pPr>
             <w:r>
@@ -3702,6 +3704,7 @@
                 <w:rFonts w:ascii="Consolas" w:hAnsi="Consolas"/>
                 <w:sz w:val="16"/>
                 <w:szCs w:val="16"/>
+                <w:u w:val="single"/>
                 <w:lang w:val="es-ES_tradnl"/>
               </w:rPr>
               <w:t> </w:t>
@@ -3709,7 +3712,7 @@
           </w:p>
           <w:tbl>
             <w:tblPr>
-              <w:tblW w:w="8258" w:type="dxa"/>
+              <w:tblW w:w="8304" w:type="dxa"/>
               <w:tblBorders>
                 <w:top w:val="single" w:sz="4" w:space="0" w:color="auto"/>
                 <w:left w:val="single" w:sz="4" w:space="0" w:color="auto"/>
@@ -3725,9 +3728,9 @@
               <w:tblLook w:val="04A0" w:firstRow="1" w:lastRow="0" w:firstColumn="1" w:lastColumn="0" w:noHBand="0" w:noVBand="1"/>
             </w:tblPr>
             <w:tblGrid>
-              <w:gridCol w:w="2143"/>
-              <w:gridCol w:w="4253"/>
-              <w:gridCol w:w="1862"/>
+              <w:gridCol w:w="2653"/>
+              <w:gridCol w:w="2919"/>
+              <w:gridCol w:w="2732"/>
             </w:tblGrid>
             <w:tr>
               <w:trPr>
@@ -3735,7 +3738,7 @@
               </w:trPr>
               <w:tc>
                 <w:tcPr>
-                  <w:tcW w:w="2143" w:type="dxa"/>
+                  <w:tcW w:w="2653" w:type="dxa"/>
                   <w:shd w:val="clear" w:color="auto" w:fill="auto"/>
                   <w:tcMar>
                     <w:top w:w="0" w:type="dxa"/>
@@ -3754,6 +3757,7 @@
                       <w:rFonts w:ascii="Consolas" w:hAnsi="Consolas"/>
                       <w:sz w:val="16"/>
                       <w:szCs w:val="16"/>
+                      <w:u w:val="single"/>
                     </w:rPr>
                   </w:pPr>
                   <w:r>
@@ -3764,6 +3768,7 @@
                       <w:color w:val="000000"/>
                       <w:sz w:val="16"/>
                       <w:szCs w:val="16"/>
+                      <w:u w:val="single"/>
                     </w:rPr>
                     <w:t>No. de documento</w:t>
                   </w:r>
@@ -3771,7 +3776,7 @@
               </w:tc>
               <w:tc>
                 <w:tcPr>
-                  <w:tcW w:w="4253" w:type="dxa"/>
+                  <w:tcW w:w="2919" w:type="dxa"/>
                   <w:vAlign w:val="center"/>
                 </w:tcPr>
                 <w:p>
@@ -3785,6 +3790,7 @@
                       <w:color w:val="000000"/>
                       <w:sz w:val="16"/>
                       <w:szCs w:val="16"/>
+                      <w:u w:val="single"/>
                     </w:rPr>
                   </w:pPr>
                   <w:r>
@@ -3795,6 +3801,7 @@
                       <w:color w:val="000000"/>
                       <w:sz w:val="16"/>
                       <w:szCs w:val="16"/>
+                      <w:u w:val="single"/>
                     </w:rPr>
                     <w:t>Nombre completo</w:t>
                   </w:r>
@@ -3802,7 +3809,7 @@
               </w:tc>
               <w:tc>
                 <w:tcPr>
-                  <w:tcW w:w="1862" w:type="dxa"/>
+                  <w:tcW w:w="2732" w:type="dxa"/>
                   <w:shd w:val="clear" w:color="auto" w:fill="auto"/>
                   <w:tcMar>
                     <w:top w:w="0" w:type="dxa"/>
@@ -3821,6 +3828,7 @@
                       <w:rFonts w:ascii="Consolas" w:hAnsi="Consolas"/>
                       <w:sz w:val="16"/>
                       <w:szCs w:val="16"/>
+                      <w:u w:val="single"/>
                     </w:rPr>
                   </w:pPr>
                   <w:r>
@@ -3831,252 +3839,197 @@
                       <w:color w:val="000000"/>
                       <w:sz w:val="16"/>
                       <w:szCs w:val="16"/>
+                      <w:u w:val="single"/>
                     </w:rPr>
                     <w:t>% de Beneficio</w:t>
                   </w:r>
                 </w:p>
               </w:tc>
             </w:tr>
-            <w:sdt>
-              <w:sdtPr>
-                <w:rPr>
-                  <w:rFonts w:ascii="Consolas" w:hAnsi="Consolas"/>
-                  <w:sz w:val="16"/>
-                  <w:szCs w:val="16"/>
-                </w:rPr>
-                <w:alias w:val="lista_beneficiarios"/>
-                <w:tag w:val="lista_beneficiarios"/>
-                <w:id w:val="1410427120"/>
-                <w15:repeatingSection/>
-              </w:sdtPr>
-              <w:sdtContent>
-                <w:sdt>
-                  <w:sdtPr>
-                    <w:rPr>
-                      <w:rFonts w:ascii="Consolas" w:hAnsi="Consolas"/>
-                      <w:sz w:val="16"/>
-                      <w:szCs w:val="16"/>
-                    </w:rPr>
-                    <w:id w:val="247091024"/>
-                    <w:placeholder>
-                      <w:docPart w:val="DefaultPlaceholder_-1854013435"/>
-                    </w:placeholder>
-                    <w15:repeatingSectionItem/>
-                  </w:sdtPr>
-                  <w:sdtContent>
-                    <w:tr>
-                      <w:tc>
-                        <w:tcPr>
-                          <w:tcW w:w="2143" w:type="dxa"/>
-                          <w:tcMar>
-                            <w:top w:w="0" w:type="dxa"/>
-                            <w:left w:w="108" w:type="dxa"/>
-                            <w:bottom w:w="0" w:type="dxa"/>
-                            <w:right w:w="108" w:type="dxa"/>
-                          </w:tcMar>
-                          <w:vAlign w:val="center"/>
-                          <w:hideMark/>
-                        </w:tcPr>
-                        <w:p>
-                          <w:pPr>
-                            <w:pStyle w:val="xmsonormal"/>
-                            <w:jc w:val="center"/>
-                            <w:rPr>
-                              <w:rFonts w:ascii="Consolas" w:hAnsi="Consolas"/>
-                              <w:sz w:val="16"/>
-                              <w:szCs w:val="16"/>
-                            </w:rPr>
-                          </w:pPr>
-                          <w:sdt>
-                            <w:sdtPr>
-                              <w:rPr>
-                                <w:rFonts w:ascii="Consolas" w:hAnsi="Consolas"/>
-                                <w:sz w:val="16"/>
-                                <w:szCs w:val="16"/>
-                              </w:rPr>
-                              <w:alias w:val="documento_beneficiario"/>
-                              <w:tag w:val="documento_beneficiario"/>
-                              <w:id w:val="-1573109263"/>
-                              <w:placeholder>
-                                <w:docPart w:val="DefaultPlaceholder_-1854013440"/>
-                              </w:placeholder>
-                              <w:text/>
-                            </w:sdtPr>
-                            <w:sdtContent>
-                              <w:r>
-                                <w:rPr>
-                                  <w:rFonts w:ascii="Consolas" w:hAnsi="Consolas"/>
-                                  <w:sz w:val="16"/>
-                                  <w:szCs w:val="16"/>
-                                </w:rPr>
-                                <w:t>{</w:t>
-                              </w:r>
-                              <w:proofErr w:type="spellStart"/>
-                              <w:r>
-                                <w:rPr>
-                                  <w:rFonts w:ascii="Consolas" w:hAnsi="Consolas"/>
-                                  <w:sz w:val="16"/>
-                                  <w:szCs w:val="16"/>
-                                </w:rPr>
-                                <w:t>doc_beneficiario</w:t>
-                              </w:r>
-                              <w:proofErr w:type="spellEnd"/>
-                              <w:r>
-                                <w:rPr>
-                                  <w:rFonts w:ascii="Consolas" w:hAnsi="Consolas"/>
-                                  <w:sz w:val="16"/>
-                                  <w:szCs w:val="16"/>
-                                </w:rPr>
-                                <w:t>}</w:t>
-                              </w:r>
-                            </w:sdtContent>
-                          </w:sdt>
-                        </w:p>
-                      </w:tc>
-                      <w:tc>
-                        <w:tcPr>
-                          <w:tcW w:w="4253" w:type="dxa"/>
-                          <w:vAlign w:val="center"/>
-                        </w:tcPr>
-                        <w:sdt>
-                          <w:sdtPr>
-                            <w:rPr>
-                              <w:rFonts w:ascii="Consolas" w:hAnsi="Consolas"/>
-                              <w:b/>
-                              <w:bCs/>
-                              <w:sz w:val="16"/>
-                              <w:szCs w:val="16"/>
-                            </w:rPr>
-                            <w:alias w:val="nombre_completo_beneficiario"/>
-                            <w:tag w:val="nombre_completo_beneficiario"/>
-                            <w:id w:val="1952891885"/>
-                            <w:placeholder>
-                              <w:docPart w:val="DefaultPlaceholder_-1854013440"/>
-                            </w:placeholder>
-                            <w:text/>
-                          </w:sdtPr>
-                          <w:sdtContent>
-                            <w:p>
-                              <w:pPr>
-                                <w:pStyle w:val="xmsonormal"/>
-                                <w:jc w:val="center"/>
-                                <w:rPr>
-                                  <w:rFonts w:ascii="Consolas" w:hAnsi="Consolas"/>
-                                  <w:b/>
-                                  <w:bCs/>
-                                  <w:sz w:val="16"/>
-                                  <w:szCs w:val="16"/>
-                                </w:rPr>
-                              </w:pPr>
-                              <w:r>
-                                <w:rPr>
-                                  <w:rFonts w:ascii="Consolas" w:hAnsi="Consolas"/>
-                                  <w:b/>
-                                  <w:bCs/>
-                                  <w:sz w:val="16"/>
-                                  <w:szCs w:val="16"/>
-                                </w:rPr>
-                                <w:t>{</w:t>
-                              </w:r>
-                              <w:proofErr w:type="spellStart"/>
-                              <w:r>
-                                <w:rPr>
-                                  <w:rFonts w:ascii="Consolas" w:hAnsi="Consolas"/>
-                                  <w:b/>
-                                  <w:bCs/>
-                                  <w:sz w:val="16"/>
-                                  <w:szCs w:val="16"/>
-                                </w:rPr>
-                                <w:t>nombre_completo_beneficiario</w:t>
-                              </w:r>
-                              <w:proofErr w:type="spellEnd"/>
-                              <w:r>
-                                <w:rPr>
-                                  <w:rFonts w:ascii="Consolas" w:hAnsi="Consolas"/>
-                                  <w:b/>
-                                  <w:bCs/>
-                                  <w:sz w:val="16"/>
-                                  <w:szCs w:val="16"/>
-                                </w:rPr>
-                                <w:t>}</w:t>
-                              </w:r>
-                            </w:p>
-                          </w:sdtContent>
-                        </w:sdt>
-                      </w:tc>
-                      <w:sdt>
-                        <w:sdtPr>
-                          <w:rPr>
-                            <w:rFonts w:ascii="Consolas" w:hAnsi="Consolas"/>
-                            <w:sz w:val="16"/>
-                            <w:szCs w:val="16"/>
-                          </w:rPr>
-                          <w:alias w:val="porcentaje_beneficio"/>
-                          <w:tag w:val="porcentaje_beneficio"/>
-                          <w:id w:val="14124667"/>
-                          <w:placeholder>
-                            <w:docPart w:val="DefaultPlaceholder_-1854013440"/>
-                          </w:placeholder>
-                          <w:text/>
-                        </w:sdtPr>
-                        <w:sdtContent>
-                          <w:tc>
-                            <w:tcPr>
-                              <w:tcW w:w="1862" w:type="dxa"/>
-                              <w:tcMar>
-                                <w:top w:w="0" w:type="dxa"/>
-                                <w:left w:w="108" w:type="dxa"/>
-                                <w:bottom w:w="0" w:type="dxa"/>
-                                <w:right w:w="108" w:type="dxa"/>
-                              </w:tcMar>
-                              <w:vAlign w:val="center"/>
-                              <w:hideMark/>
-                            </w:tcPr>
-                            <w:p>
-                              <w:pPr>
-                                <w:pStyle w:val="xmsonormal"/>
-                                <w:jc w:val="center"/>
-                                <w:rPr>
-                                  <w:rFonts w:ascii="Consolas" w:hAnsi="Consolas"/>
-                                  <w:sz w:val="16"/>
-                                  <w:szCs w:val="16"/>
-                                </w:rPr>
-                              </w:pPr>
-                              <w:r>
-                                <w:rPr>
-                                  <w:rFonts w:ascii="Consolas" w:hAnsi="Consolas"/>
-                                  <w:sz w:val="16"/>
-                                  <w:szCs w:val="16"/>
-                                </w:rPr>
-                                <w:t>{</w:t>
-                              </w:r>
-                              <w:proofErr w:type="spellStart"/>
-                              <w:r>
-                                <w:rPr>
-                                  <w:rFonts w:ascii="Consolas" w:hAnsi="Consolas"/>
-                                  <w:sz w:val="16"/>
-                                  <w:szCs w:val="16"/>
-                                </w:rPr>
-                                <w:t>por_beneficio</w:t>
-                              </w:r>
-                              <w:proofErr w:type="spellEnd"/>
-                              <w:r>
-                                <w:rPr>
-                                  <w:rFonts w:ascii="Consolas" w:hAnsi="Consolas"/>
-                                  <w:sz w:val="16"/>
-                                  <w:szCs w:val="16"/>
-                                </w:rPr>
-                                <w:t>}</w:t>
-                              </w:r>
-                            </w:p>
-                          </w:tc>
-                        </w:sdtContent>
-                      </w:sdt>
-                    </w:tr>
-                  </w:sdtContent>
-                </w:sdt>
-              </w:sdtContent>
-            </w:sdt>
+            <w:tr>
+              <w:trPr>
+                <w:trHeight w:val="461"/>
+              </w:trPr>
+              <w:sdt>
+                <w:sdtPr>
+                  <w:rPr>
+                    <w:rFonts w:ascii="Consolas" w:hAnsi="Consolas"/>
+                    <w:b/>
+                    <w:bCs/>
+                    <w:color w:val="000000"/>
+                    <w:sz w:val="16"/>
+                    <w:szCs w:val="16"/>
+                    <w:u w:val="single"/>
+                  </w:rPr>
+                  <w:alias w:val="documentoBeneficiario"/>
+                  <w:tag w:val="documentoBeneficiario"/>
+                  <w:id w:val="1048581290"/>
+                  <w:placeholder>
+                    <w:docPart w:val="DefaultPlaceholder_-1854013440"/>
+                  </w:placeholder>
+                </w:sdtPr>
+                <w:sdtContent>
+                  <w:tc>
+                    <w:tcPr>
+                      <w:tcW w:w="2653" w:type="dxa"/>
+                      <w:shd w:val="clear" w:color="auto" w:fill="auto"/>
+                      <w:tcMar>
+                        <w:top w:w="0" w:type="dxa"/>
+                        <w:left w:w="108" w:type="dxa"/>
+                        <w:bottom w:w="0" w:type="dxa"/>
+                        <w:right w:w="108" w:type="dxa"/>
+                      </w:tcMar>
+                      <w:vAlign w:val="center"/>
+                    </w:tcPr>
+                    <w:p>
+                      <w:pPr>
+                        <w:pStyle w:val="xmsonormal"/>
+                        <w:jc w:val="center"/>
+                        <w:rPr>
+                          <w:rFonts w:ascii="Consolas" w:hAnsi="Consolas"/>
+                          <w:b/>
+                          <w:bCs/>
+                          <w:color w:val="000000"/>
+                          <w:sz w:val="16"/>
+                          <w:szCs w:val="16"/>
+                          <w:u w:val="single"/>
+                        </w:rPr>
+                      </w:pPr>
+                      <w:proofErr w:type="spellStart"/>
+                      <w:r>
+                        <w:rPr>
+                          <w:rFonts w:ascii="Consolas" w:hAnsi="Consolas"/>
+                          <w:b/>
+                          <w:bCs/>
+                          <w:color w:val="000000"/>
+                          <w:sz w:val="16"/>
+                          <w:szCs w:val="16"/>
+                        </w:rPr>
+                        <w:t>documentoBeneficiario</w:t>
+                      </w:r>
+                      <w:proofErr w:type="spellEnd"/>
+                    </w:p>
+                  </w:tc>
+                </w:sdtContent>
+              </w:sdt>
+              <w:sdt>
+                <w:sdtPr>
+                  <w:rPr>
+                    <w:rFonts w:ascii="Consolas" w:hAnsi="Consolas"/>
+                    <w:b/>
+                    <w:bCs/>
+                    <w:color w:val="000000"/>
+                    <w:sz w:val="16"/>
+                    <w:szCs w:val="16"/>
+                    <w:u w:val="single"/>
+                  </w:rPr>
+                  <w:alias w:val="nombreBeneficiario"/>
+                  <w:tag w:val="nombreBeneficiario"/>
+                  <w:id w:val="53821586"/>
+                  <w:placeholder>
+                    <w:docPart w:val="932E35E828054AC8BAEA7108BF86C9C2"/>
+                  </w:placeholder>
+                  <w:showingPlcHdr/>
+                  <w:text w:multiLine="1"/>
+                </w:sdtPr>
+                <w:sdtContent>
+                  <w:tc>
+                    <w:tcPr>
+                      <w:tcW w:w="2919" w:type="dxa"/>
+                      <w:vAlign w:val="center"/>
+                    </w:tcPr>
+                    <w:p>
+                      <w:pPr>
+                        <w:pStyle w:val="xmsonormal"/>
+                        <w:jc w:val="center"/>
+                        <w:rPr>
+                          <w:rFonts w:ascii="Consolas" w:hAnsi="Consolas"/>
+                          <w:b/>
+                          <w:bCs/>
+                          <w:color w:val="000000"/>
+                          <w:sz w:val="16"/>
+                          <w:szCs w:val="16"/>
+                          <w:u w:val="single"/>
+                        </w:rPr>
+                      </w:pPr>
+                      <w:r>
+                        <w:rPr>
+                          <w:rFonts w:ascii="Consolas" w:hAnsi="Consolas"/>
+                          <w:b/>
+                          <w:bCs/>
+                          <w:color w:val="000000"/>
+                          <w:sz w:val="16"/>
+                          <w:szCs w:val="16"/>
+                        </w:rPr>
+                        <w:t>nombreBeneficiario</w:t>
+                      </w:r>
+                    </w:p>
+                  </w:tc>
+                </w:sdtContent>
+              </w:sdt>
+              <w:sdt>
+                <w:sdtPr>
+                  <w:rPr>
+                    <w:rFonts w:ascii="Consolas" w:hAnsi="Consolas"/>
+                    <w:b/>
+                    <w:bCs/>
+                    <w:color w:val="000000"/>
+                    <w:sz w:val="16"/>
+                    <w:szCs w:val="16"/>
+                    <w:u w:val="single"/>
+                  </w:rPr>
+                  <w:alias w:val="porcentajeBeneficiario"/>
+                  <w:tag w:val="porcentajeBeneficiario"/>
+                  <w:id w:val="288402279"/>
+                  <w:placeholder>
+                    <w:docPart w:val="BEE7396EA7414A989D0E422B0BAB563E"/>
+                  </w:placeholder>
+                  <w:showingPlcHdr/>
+                  <w:text w:multiLine="1"/>
+                </w:sdtPr>
+                <w:sdtContent>
+                  <w:tc>
+                    <w:tcPr>
+                      <w:tcW w:w="2732" w:type="dxa"/>
+                      <w:shd w:val="clear" w:color="auto" w:fill="auto"/>
+                      <w:tcMar>
+                        <w:top w:w="0" w:type="dxa"/>
+                        <w:left w:w="108" w:type="dxa"/>
+                        <w:bottom w:w="0" w:type="dxa"/>
+                        <w:right w:w="108" w:type="dxa"/>
+                      </w:tcMar>
+                      <w:vAlign w:val="center"/>
+                    </w:tcPr>
+                    <w:p>
+                      <w:pPr>
+                        <w:pStyle w:val="xmsonormal"/>
+                        <w:jc w:val="center"/>
+                        <w:rPr>
+                          <w:rFonts w:ascii="Consolas" w:hAnsi="Consolas"/>
+                          <w:b/>
+                          <w:bCs/>
+                          <w:color w:val="000000"/>
+                          <w:sz w:val="16"/>
+                          <w:szCs w:val="16"/>
+                          <w:u w:val="single"/>
+                        </w:rPr>
+                      </w:pPr>
+                      <w:r>
+                        <w:rPr>
+                          <w:rFonts w:ascii="Consolas" w:hAnsi="Consolas"/>
+                          <w:b/>
+                          <w:bCs/>
+                          <w:color w:val="000000"/>
+                          <w:sz w:val="16"/>
+                          <w:szCs w:val="16"/>
+                        </w:rPr>
+                        <w:t>porcentajeBeneficiario</w:t>
+                      </w:r>
+                    </w:p>
+                  </w:tc>
+                </w:sdtContent>
+              </w:sdt>
+            </w:tr>
           </w:tbl>
           <w:p>
             <w:pPr>
@@ -4086,6 +4039,7 @@
                 <w:rFonts w:ascii="Consolas" w:hAnsi="Consolas"/>
                 <w:sz w:val="16"/>
                 <w:szCs w:val="16"/>
+                <w:u w:val="single"/>
               </w:rPr>
             </w:pPr>
             <w:r>
@@ -4093,6 +4047,7 @@
                 <w:rFonts w:ascii="Consolas" w:hAnsi="Consolas"/>
                 <w:sz w:val="16"/>
                 <w:szCs w:val="16"/>
+                <w:u w:val="single"/>
                 <w:lang w:val="es-ES_tradnl"/>
               </w:rPr>
               <w:t> </w:t>
@@ -4102,6 +4057,7 @@
                 <w:rFonts w:ascii="Consolas" w:hAnsi="Consolas"/>
                 <w:sz w:val="16"/>
                 <w:szCs w:val="16"/>
+                <w:u w:val="single"/>
                 <w:lang w:val="es-EC"/>
               </w:rPr>
               <w:t> </w:t>
@@ -4131,6 +4087,7 @@
           <w:rFonts w:ascii="Consolas" w:hAnsi="Consolas" w:cs="Arial"/>
           <w:sz w:val="16"/>
           <w:szCs w:val="16"/>
+          <w:u w:val="single"/>
           <w:lang w:val="es-EC"/>
         </w:rPr>
       </w:pPr>
@@ -4326,6 +4283,7 @@
           <w:rFonts w:ascii="Consolas" w:hAnsi="Consolas" w:cs="Arial"/>
           <w:sz w:val="16"/>
           <w:szCs w:val="16"/>
+          <w:u w:val="single"/>
           <w:lang w:val="es-EC"/>
         </w:rPr>
       </w:pPr>
@@ -6110,6 +6068,7 @@
           <w:szCs w:val="16"/>
           <w:lang w:val="es-EC"/>
         </w:rPr>
+        <w:lastRenderedPageBreak/>
         <w:t xml:space="preserve">CLÁUSULA DÉCIMA </w:t>
       </w:r>
       <w:r>
@@ -9759,7 +9718,7 @@
       <w:docPartBody>
         <w:p>
           <w:pPr>
-            <w:pStyle w:val="B9BDF12A605A4A90A1A849B6426CA0F52"/>
+            <w:pStyle w:val="B9BDF12A605A4A90A1A849B6426CA0F51"/>
           </w:pPr>
           <w:r>
             <w:rPr>
@@ -9770,6 +9729,76 @@
               <w:lang w:val="es-EC"/>
             </w:rPr>
             <w:t>numeroContrato</w:t>
+          </w:r>
+        </w:p>
+      </w:docPartBody>
+    </w:docPart>
+    <w:docPart>
+      <w:docPartPr>
+        <w:name w:val="932E35E828054AC8BAEA7108BF86C9C2"/>
+        <w:category>
+          <w:name w:val="General"/>
+          <w:gallery w:val="placeholder"/>
+        </w:category>
+        <w:types>
+          <w:type w:val="bbPlcHdr"/>
+        </w:types>
+        <w:behaviors>
+          <w:behavior w:val="content"/>
+        </w:behaviors>
+        <w:guid w:val="{27FC1993-55D9-48BE-BAD6-18FB5189B349}"/>
+      </w:docPartPr>
+      <w:docPartBody>
+        <w:p>
+          <w:pPr>
+            <w:pStyle w:val="932E35E828054AC8BAEA7108BF86C9C2"/>
+          </w:pPr>
+          <w:r>
+            <w:rPr>
+              <w:rFonts w:ascii="Consolas" w:hAnsi="Consolas"/>
+              <w:b/>
+              <w:bCs/>
+              <w:color w:val="000000"/>
+              <w:sz w:val="16"/>
+              <w:szCs w:val="16"/>
+              <w:u w:val="single"/>
+            </w:rPr>
+            <w:t>nombreBeneficiario</w:t>
+          </w:r>
+        </w:p>
+      </w:docPartBody>
+    </w:docPart>
+    <w:docPart>
+      <w:docPartPr>
+        <w:name w:val="BEE7396EA7414A989D0E422B0BAB563E"/>
+        <w:category>
+          <w:name w:val="General"/>
+          <w:gallery w:val="placeholder"/>
+        </w:category>
+        <w:types>
+          <w:type w:val="bbPlcHdr"/>
+        </w:types>
+        <w:behaviors>
+          <w:behavior w:val="content"/>
+        </w:behaviors>
+        <w:guid w:val="{26483BD9-550D-49EE-89A9-7C64A127E0F5}"/>
+      </w:docPartPr>
+      <w:docPartBody>
+        <w:p>
+          <w:pPr>
+            <w:pStyle w:val="BEE7396EA7414A989D0E422B0BAB563E"/>
+          </w:pPr>
+          <w:r>
+            <w:rPr>
+              <w:rFonts w:ascii="Consolas" w:hAnsi="Consolas"/>
+              <w:b/>
+              <w:bCs/>
+              <w:color w:val="000000"/>
+              <w:sz w:val="16"/>
+              <w:szCs w:val="16"/>
+              <w:u w:val="single"/>
+            </w:rPr>
+            <w:t>porcentajeBeneficiario</w:t>
           </w:r>
         </w:p>
       </w:docPartBody>
@@ -9911,6 +9940,7 @@
   </w:compat>
   <w:rsids>
     <w:rsidRoot w:val="00F34819"/>
+    <w:rsid w:val="000C0C25"/>
     <w:rsid w:val="000D20C7"/>
     <w:rsid w:val="00114EF8"/>
     <w:rsid w:val="00124E7E"/>
@@ -9919,7 +9949,9 @@
     <w:rsid w:val="001D3C3B"/>
     <w:rsid w:val="001E7992"/>
     <w:rsid w:val="001F46A0"/>
+    <w:rsid w:val="002357A1"/>
     <w:rsid w:val="00291D2A"/>
+    <w:rsid w:val="002E3190"/>
     <w:rsid w:val="002E4E63"/>
     <w:rsid w:val="003354E3"/>
     <w:rsid w:val="00355A17"/>
@@ -9932,37 +9964,54 @@
     <w:rsid w:val="00491FE8"/>
     <w:rsid w:val="004966E1"/>
     <w:rsid w:val="00540816"/>
+    <w:rsid w:val="00561D23"/>
     <w:rsid w:val="005E28DD"/>
     <w:rsid w:val="005F48F7"/>
     <w:rsid w:val="00610F0B"/>
+    <w:rsid w:val="00675339"/>
     <w:rsid w:val="00701505"/>
     <w:rsid w:val="007A76A9"/>
     <w:rsid w:val="007C4E39"/>
+    <w:rsid w:val="00833B32"/>
     <w:rsid w:val="00863F9B"/>
+    <w:rsid w:val="00882013"/>
+    <w:rsid w:val="008B0AED"/>
     <w:rsid w:val="008F17CD"/>
+    <w:rsid w:val="008F53A6"/>
     <w:rsid w:val="00925250"/>
+    <w:rsid w:val="00945EE3"/>
+    <w:rsid w:val="00953179"/>
     <w:rsid w:val="00956FAE"/>
     <w:rsid w:val="00995E8A"/>
+    <w:rsid w:val="00A31D6B"/>
     <w:rsid w:val="00A35AC8"/>
     <w:rsid w:val="00A45626"/>
+    <w:rsid w:val="00A97B53"/>
     <w:rsid w:val="00AC309B"/>
     <w:rsid w:val="00B23808"/>
     <w:rsid w:val="00BE3893"/>
+    <w:rsid w:val="00BE5999"/>
+    <w:rsid w:val="00C0086E"/>
     <w:rsid w:val="00CA1539"/>
+    <w:rsid w:val="00CA2387"/>
     <w:rsid w:val="00CB3189"/>
     <w:rsid w:val="00CD2C87"/>
     <w:rsid w:val="00CF7600"/>
     <w:rsid w:val="00D21C7F"/>
     <w:rsid w:val="00D310CF"/>
     <w:rsid w:val="00D6490D"/>
+    <w:rsid w:val="00E84F71"/>
     <w:rsid w:val="00E971FB"/>
     <w:rsid w:val="00EE6B2D"/>
     <w:rsid w:val="00EE75BB"/>
     <w:rsid w:val="00F34779"/>
     <w:rsid w:val="00F34819"/>
     <w:rsid w:val="00F35BE8"/>
+    <w:rsid w:val="00F566E7"/>
+    <w:rsid w:val="00F65ABD"/>
     <w:rsid w:val="00FA72AB"/>
     <w:rsid w:val="00FC03FE"/>
+    <w:rsid w:val="00FC05BD"/>
   </w:rsids>
   <m:mathPr>
     <m:mathFont m:val="Cambria Math"/>
@@ -10416,7 +10465,7 @@
     <w:basedOn w:val="Fuentedeprrafopredeter"/>
     <w:uiPriority w:val="99"/>
     <w:semiHidden/>
-    <w:rsid w:val="00925250"/>
+    <w:rsid w:val="00A31D6B"/>
     <w:rPr>
       <w:color w:val="808080"/>
     </w:rPr>
@@ -10439,9 +10488,9 @@
       <w14:ligatures w14:val="standardContextual"/>
     </w:rPr>
   </w:style>
-  <w:style w:type="paragraph" w:customStyle="1" w:styleId="B9BDF12A605A4A90A1A849B6426CA0F52">
-    <w:name w:val="B9BDF12A605A4A90A1A849B6426CA0F52"/>
-    <w:rsid w:val="00F34779"/>
+  <w:style w:type="paragraph" w:customStyle="1" w:styleId="B9BDF12A605A4A90A1A849B6426CA0F51">
+    <w:name w:val="B9BDF12A605A4A90A1A849B6426CA0F51"/>
+    <w:rsid w:val="00833B32"/>
     <w:pPr>
       <w:spacing w:after="0" w:line="240" w:lineRule="auto"/>
     </w:pPr>
@@ -10454,7 +10503,7 @@
   </w:style>
   <w:style w:type="paragraph" w:customStyle="1" w:styleId="12EF93B301054412841EF435909BEAF11">
     <w:name w:val="12EF93B301054412841EF435909BEAF11"/>
-    <w:rsid w:val="00F34779"/>
+    <w:rsid w:val="00833B32"/>
     <w:pPr>
       <w:spacing w:after="0" w:line="240" w:lineRule="auto"/>
     </w:pPr>
@@ -10463,6 +10512,39 @@
       <w:sz w:val="24"/>
       <w:szCs w:val="24"/>
       <w:lang w:val="es-ES_tradnl" w:eastAsia="es-ES"/>
+    </w:rPr>
+  </w:style>
+  <w:style w:type="paragraph" w:customStyle="1" w:styleId="9C96D01E23F54AB48B9849B8FBAFD081">
+    <w:name w:val="9C96D01E23F54AB48B9849B8FBAFD081"/>
+    <w:rsid w:val="00833B32"/>
+    <w:pPr>
+      <w:spacing w:after="0" w:line="240" w:lineRule="auto"/>
+    </w:pPr>
+    <w:rPr>
+      <w:rFonts w:ascii="Calibri" w:eastAsiaTheme="minorHAnsi" w:hAnsi="Calibri" w:cs="Calibri"/>
+      <w:lang w:val="es-CL" w:eastAsia="es-CL"/>
+    </w:rPr>
+  </w:style>
+  <w:style w:type="paragraph" w:customStyle="1" w:styleId="932E35E828054AC8BAEA7108BF86C9C2">
+    <w:name w:val="932E35E828054AC8BAEA7108BF86C9C2"/>
+    <w:rsid w:val="00833B32"/>
+    <w:pPr>
+      <w:spacing w:after="0" w:line="240" w:lineRule="auto"/>
+    </w:pPr>
+    <w:rPr>
+      <w:rFonts w:ascii="Calibri" w:eastAsiaTheme="minorHAnsi" w:hAnsi="Calibri" w:cs="Calibri"/>
+      <w:lang w:val="es-CL" w:eastAsia="es-CL"/>
+    </w:rPr>
+  </w:style>
+  <w:style w:type="paragraph" w:customStyle="1" w:styleId="BEE7396EA7414A989D0E422B0BAB563E">
+    <w:name w:val="BEE7396EA7414A989D0E422B0BAB563E"/>
+    <w:rsid w:val="00833B32"/>
+    <w:pPr>
+      <w:spacing w:after="0" w:line="240" w:lineRule="auto"/>
+    </w:pPr>
+    <w:rPr>
+      <w:rFonts w:ascii="Calibri" w:eastAsiaTheme="minorHAnsi" w:hAnsi="Calibri" w:cs="Calibri"/>
+      <w:lang w:val="es-CL" w:eastAsia="es-CL"/>
     </w:rPr>
   </w:style>
 </w:styles>

</xml_diff>